<commit_message>
refs #24 - modifications to Horace planner GUI. The plot axes now dynamically resize when the figure window is resized. And zoom in / zoom out buttons have been added to allow the user to focus on a smaller section of the Q-space covered by the detectors
git-svn-id: https://svn.isis.rl.ac.uk/Horace/trunk@961 1cb955da-4463-431d-88dd-2af2f5550de3
</commit_message>
<xml_diff>
--- a/_work/RAE_work/Workshops_to_do.docx
+++ b/_work/RAE_work/Workshops_to_do.docx
@@ -481,7 +481,6 @@
         </w:numPr>
         <w:spacing w:after="100" w:line="240" w:lineRule="auto"/>
       </w:pPr>
-      <w:bookmarkStart w:id="0" w:name="_GoBack"/>
       <w:r>
         <w:rPr>
           <w:strike/>
@@ -522,7 +521,6 @@
         </w:rPr>
         <w:t xml:space="preserve"> </w:t>
       </w:r>
-      <w:bookmarkEnd w:id="0"/>
       <w:r>
         <w:rPr>
           <w:b/>
@@ -982,32 +980,56 @@
       <w:proofErr w:type="spellStart"/>
       <w:proofErr w:type="gramStart"/>
       <w:r>
+        <w:rPr>
+          <w:strike/>
+        </w:rPr>
         <w:t>acolor</w:t>
       </w:r>
       <w:proofErr w:type="spellEnd"/>
       <w:proofErr w:type="gramEnd"/>
       <w:r>
+        <w:rPr>
+          <w:strike/>
+        </w:rPr>
         <w:t xml:space="preserve"> b – this screws up monumentally if you have a v</w:t>
       </w:r>
       <w:r>
+        <w:rPr>
+          <w:strike/>
+        </w:rPr>
         <w:t xml:space="preserve">ariable called b already in the </w:t>
       </w:r>
       <w:r>
+        <w:rPr>
+          <w:strike/>
+        </w:rPr>
         <w:t>workspace. Is there a sensible way to avoid this without breaking everything else??</w:t>
       </w:r>
       <w:r>
+        <w:rPr>
+          <w:strike/>
+        </w:rPr>
         <w:t xml:space="preserve"> See also </w:t>
       </w:r>
       <w:proofErr w:type="spellStart"/>
       <w:r>
+        <w:rPr>
+          <w:strike/>
+        </w:rPr>
         <w:t>aline</w:t>
       </w:r>
       <w:proofErr w:type="spellEnd"/>
       <w:r>
+        <w:rPr>
+          <w:strike/>
+        </w:rPr>
         <w:t xml:space="preserve">, </w:t>
       </w:r>
       <w:proofErr w:type="spellStart"/>
       <w:r>
+        <w:rPr>
+          <w:strike/>
+        </w:rPr>
         <w:t>amark</w:t>
       </w:r>
       <w:proofErr w:type="spellEnd"/>
@@ -1182,11 +1204,21 @@
         </w:numPr>
         <w:spacing w:after="100" w:line="240" w:lineRule="auto"/>
         <w:contextualSpacing w:val="0"/>
-      </w:pPr>
-      <w:r>
+        <w:rPr>
+          <w:strike/>
+        </w:rPr>
+      </w:pPr>
+      <w:bookmarkStart w:id="0" w:name="_GoBack"/>
+      <w:r>
+        <w:rPr>
+          <w:strike/>
+        </w:rPr>
         <w:t>Investigate resizing</w:t>
       </w:r>
       <w:r>
+        <w:rPr>
+          <w:strike/>
+        </w:rPr>
         <w:t xml:space="preserve"> plots if resize the window</w:t>
       </w:r>
     </w:p>
@@ -1199,17 +1231,30 @@
         </w:numPr>
         <w:spacing w:after="100" w:line="240" w:lineRule="auto"/>
         <w:contextualSpacing w:val="0"/>
-      </w:pPr>
-      <w:r>
+        <w:rPr>
+          <w:strike/>
+        </w:rPr>
+      </w:pPr>
+      <w:r>
+        <w:rPr>
+          <w:strike/>
+        </w:rPr>
         <w:t>Invest</w:t>
       </w:r>
       <w:r>
+        <w:rPr>
+          <w:strike/>
+        </w:rPr>
         <w:t>igate adding a</w:t>
       </w:r>
       <w:r>
+        <w:rPr>
+          <w:strike/>
+        </w:rPr>
         <w:t>bility to change limits on individual plots</w:t>
       </w:r>
     </w:p>
+    <w:bookmarkEnd w:id="0"/>
     <w:p>
       <w:pPr>
         <w:spacing w:after="100" w:line="240" w:lineRule="auto"/>

</xml_diff>

<commit_message>
refs #24 - tidy up of run_inspector in RAE work area (soon to be moved to main sqw dir). Addition of pre-work for symmetrise updates
git-svn-id: https://svn.isis.rl.ac.uk/Horace/trunk@979 1cb955da-4463-431d-88dd-2af2f5550de3

Former-commit-id: f6125ccec8c979abf579842edc92b94fbfa9ebfb
</commit_message>
<xml_diff>
--- a/_work/RAE_work/Workshops_to_do.docx
+++ b/_work/RAE_work/Workshops_to_do.docx
@@ -89,11 +89,26 @@
       </w:r>
       <w:proofErr w:type="spellStart"/>
       <w:r>
+        <w:rPr>
+          <w:strike/>
+        </w:rPr>
         <w:t>dispersion_plot</w:t>
       </w:r>
       <w:proofErr w:type="spellEnd"/>
       <w:r>
-        <w:t xml:space="preserve"> documentation, making surface plot of dispersion</w:t>
+        <w:rPr>
+          <w:strike/>
+        </w:rPr>
+        <w:t xml:space="preserve"> documentation</w:t>
+      </w:r>
+      <w:r>
+        <w:t xml:space="preserve">, </w:t>
+      </w:r>
+      <w:r>
+        <w:rPr>
+          <w:strike/>
+        </w:rPr>
+        <w:t>making surface plot of dispersion</w:t>
       </w:r>
     </w:p>
     <w:p>
@@ -105,31 +120,69 @@
         </w:numPr>
         <w:spacing w:after="100" w:line="240" w:lineRule="auto"/>
         <w:contextualSpacing w:val="0"/>
-      </w:pPr>
-      <w:r>
+        <w:rPr>
+          <w:strike/>
+        </w:rPr>
+      </w:pPr>
+      <w:bookmarkStart w:id="0" w:name="_GoBack"/>
+      <w:r>
+        <w:rPr>
+          <w:strike/>
+        </w:rPr>
         <w:t>E</w:t>
       </w:r>
       <w:r>
+        <w:rPr>
+          <w:strike/>
+        </w:rPr>
         <w:t>xample</w:t>
       </w:r>
       <w:r>
+        <w:rPr>
+          <w:strike/>
+        </w:rPr>
         <w:t>s</w:t>
       </w:r>
       <w:r>
+        <w:rPr>
+          <w:strike/>
+        </w:rPr>
         <w:t xml:space="preserve"> of </w:t>
       </w:r>
       <w:proofErr w:type="spellStart"/>
       <w:r>
+        <w:rPr>
+          <w:strike/>
+        </w:rPr>
         <w:t>overplotting</w:t>
       </w:r>
       <w:proofErr w:type="spellEnd"/>
       <w:r>
+        <w:rPr>
+          <w:strike/>
+        </w:rPr>
         <w:t xml:space="preserve"> dispersion relation on a 2D QE plot</w:t>
       </w:r>
       <w:r>
-        <w:t xml:space="preserve"> and surface plot</w:t>
-      </w:r>
-      <w:r>
+        <w:rPr>
+          <w:strike/>
+        </w:rPr>
+        <w:t xml:space="preserve"> and</w:t>
+      </w:r>
+      <w:r>
+        <w:t xml:space="preserve"> </w:t>
+      </w:r>
+      <w:bookmarkEnd w:id="0"/>
+      <w:r>
+        <w:rPr>
+          <w:strike/>
+        </w:rPr>
+        <w:t>surface plot</w:t>
+      </w:r>
+      <w:r>
+        <w:rPr>
+          <w:strike/>
+        </w:rPr>
         <w:t xml:space="preserve"> of dispersion relation</w:t>
       </w:r>
     </w:p>
@@ -142,8 +195,14 @@
         </w:numPr>
         <w:spacing w:after="100" w:line="240" w:lineRule="auto"/>
         <w:contextualSpacing w:val="0"/>
-      </w:pPr>
-      <w:r>
+        <w:rPr>
+          <w:strike/>
+        </w:rPr>
+      </w:pPr>
+      <w:r>
+        <w:rPr>
+          <w:strike/>
+        </w:rPr>
         <w:t>Explain Horace planner views</w:t>
       </w:r>
     </w:p>
@@ -1208,7 +1267,6 @@
           <w:strike/>
         </w:rPr>
       </w:pPr>
-      <w:bookmarkStart w:id="0" w:name="_GoBack"/>
       <w:r>
         <w:rPr>
           <w:strike/>
@@ -1254,7 +1312,6 @@
         <w:t>bility to change limits on individual plots</w:t>
       </w:r>
     </w:p>
-    <w:bookmarkEnd w:id="0"/>
     <w:p>
       <w:pPr>
         <w:spacing w:after="100" w:line="240" w:lineRule="auto"/>

</xml_diff>